<commit_message>
tra loi cau hoi part 4
</commit_message>
<xml_diff>
--- a/Mangento-Question_03.docx
+++ b/Mangento-Question_03.docx
@@ -7,7 +7,8 @@
   <manifest:file-entry manifest:full-path="/" manifest:version="1.2" manifest:media-type="application/vnd.oasis.opendocument.text"/>
   <manifest:file-entry manifest:full-path="Thumbnails/thumbnail.png" manifest:media-type="image/png"/>
   <manifest:file-entry manifest:full-path="layout-cache" manifest:media-type="application/binary"/>
-  <manifest:file-entry manifest:full-path="Pictures/100000000000055600000300DDA05AB023C5EAAF.png" manifest:media-type="image/png"/>
+  <manifest:file-entry manifest:full-path="Pictures/10000000000005560000030068B66C7E7F4F7732.png" manifest:media-type="image/png"/>
+  <manifest:file-entry manifest:full-path="Pictures/100000000000055600000300365F10D0F931582E.png" manifest:media-type="image/png"/>
   <manifest:file-entry manifest:full-path="content.xml" manifest:media-type="text/xml"/>
   <manifest:file-entry manifest:full-path="styles.xml" manifest:media-type="text/xml"/>
   <manifest:file-entry manifest:full-path="meta.xml" manifest:media-type="text/xml"/>
@@ -37,7 +38,7 @@
       <style:text-properties fo:font-variant="normal" fo:text-transform="none" style:font-name="Arial" fo:letter-spacing="normal" fo:font-style="normal" fo:font-weight="normal" officeooo:rsid="0018f482" officeooo:paragraph-rsid="0018f482"/>
     </style:style>
     <style:style style:name="P3" style:family="paragraph" style:parent-style-name="Text_20_body">
-      <style:text-properties officeooo:rsid="00193d60" officeooo:paragraph-rsid="00193d60"/>
+      <style:text-properties fo:font-variant="normal" fo:text-transform="none" fo:letter-spacing="normal" fo:font-style="normal" fo:font-weight="normal" officeooo:rsid="00193d60" officeooo:paragraph-rsid="00193d60"/>
     </style:style>
     <style:style style:name="T1" style:family="text">
       <style:text-properties officeooo:rsid="0019c755"/>
@@ -279,11 +280,18 @@
       </text:p>
       <text:p text:style-name="Text_20_body">
         <draw:frame draw:style-name="fr1" draw:name="Image1" text:anchor-type="paragraph" svg:width="6.6929in" svg:height="3.7626in" draw:z-index="0">
-          <draw:image xlink:href="Pictures/100000000000055600000300DDA05AB023C5EAAF.png" xlink:type="simple" xlink:show="embed" xlink:actuate="onLoad"/>
+          <draw:image xlink:href="Pictures/100000000000055600000300365F10D0F931582E.png" xlink:type="simple" xlink:show="embed" xlink:actuate="onLoad"/>
         </draw:frame>
       </text:p>
       <text:p text:style-name="Text_20_body"/>
-      <text:p text:style-name="P3"/>
+      <text:p text:style-name="P3">8. How to display all object data in Magento ? Can var_dump() the object </text:p>
+      <text:p text:style-name="Text_20_body">
+        <draw:frame draw:style-name="fr1" draw:name="Image2" text:anchor-type="paragraph" svg:width="6.6929in" svg:height="3.7626in" draw:z-index="1">
+          <draw:image xlink:href="Pictures/10000000000005560000030068B66C7E7F4F7732.png" xlink:type="simple" xlink:show="embed" xlink:actuate="onLoad"/>
+        </draw:frame>
+        <text:soft-page-break/>
+        <text:line-break/>
+      </text:p>
     </office:text>
   </office:body>
 </office:document-content>
@@ -293,11 +301,11 @@
 <office:document-meta xmlns:office="urn:oasis:names:tc:opendocument:xmlns:office:1.0" xmlns:xlink="http://www.w3.org/1999/xlink" xmlns:dc="http://purl.org/dc/elements/1.1/" xmlns:meta="urn:oasis:names:tc:opendocument:xmlns:meta:1.0" xmlns:ooo="http://openoffice.org/2004/office" xmlns:grddl="http://www.w3.org/2003/g/data-view#" office:version="1.2">
   <office:meta>
     <meta:creation-date>2018-06-29T15:56:45.406221079</meta:creation-date>
-    <dc:date>2018-07-01T17:42:12.460261157</dc:date>
-    <meta:editing-duration>PT3M14S</meta:editing-duration>
-    <meta:editing-cycles>3</meta:editing-cycles>
+    <dc:date>2018-07-02T14:26:24.094707304</dc:date>
+    <meta:editing-duration>PT4H55M12S</meta:editing-duration>
+    <meta:editing-cycles>5</meta:editing-cycles>
     <meta:generator>LibreOffice/5.1.6.2$Linux_X86_64 LibreOffice_project/10m0$Build-2</meta:generator>
-    <meta:document-statistic meta:table-count="0" meta:image-count="1" meta:object-count="0" meta:page-count="2" meta:paragraph-count="40" meta:word-count="515" meta:character-count="2609" meta:non-whitespace-character-count="2022"/>
+    <meta:document-statistic meta:table-count="0" meta:image-count="2" meta:object-count="0" meta:page-count="3" meta:paragraph-count="42" meta:word-count="529" meta:character-count="2683" meta:non-whitespace-character-count="2081"/>
   </office:meta>
 </office:document-meta>
 </file>
@@ -306,7 +314,7 @@
 <office:document-settings xmlns:office="urn:oasis:names:tc:opendocument:xmlns:office:1.0" xmlns:xlink="http://www.w3.org/1999/xlink" xmlns:config="urn:oasis:names:tc:opendocument:xmlns:config:1.0" xmlns:ooo="http://openoffice.org/2004/office" office:version="1.2">
   <office:settings>
     <config:config-item-set config:name="ooo:view-settings">
-      <config:config-item config:name="ViewAreaTop" config:type="long">36407</config:config-item>
+      <config:config-item config:name="ViewAreaTop" config:type="long">42122</config:config-item>
       <config:config-item config:name="ViewAreaLeft" config:type="long">0</config:config-item>
       <config:config-item config:name="ViewAreaWidth" config:type="long">31487</config:config-item>
       <config:config-item config:name="ViewAreaHeight" config:type="long">15559</config:config-item>
@@ -315,12 +323,12 @@
       <config:config-item-map-indexed config:name="Views">
         <config:config-item-map-entry>
           <config:config-item config:name="ViewId" config:type="string">view2</config:config-item>
-          <config:config-item config:name="ViewLeft" config:type="long">23544</config:config-item>
-          <config:config-item config:name="ViewTop" config:type="long">37084</config:config-item>
+          <config:config-item config:name="ViewLeft" config:type="long">14774</config:config-item>
+          <config:config-item config:name="ViewTop" config:type="long">49230</config:config-item>
           <config:config-item config:name="VisibleLeft" config:type="long">0</config:config-item>
-          <config:config-item config:name="VisibleTop" config:type="long">36407</config:config-item>
+          <config:config-item config:name="VisibleTop" config:type="long">42122</config:config-item>
           <config:config-item config:name="VisibleRight" config:type="long">31485</config:config-item>
-          <config:config-item config:name="VisibleBottom" config:type="long">51964</config:config-item>
+          <config:config-item config:name="VisibleBottom" config:type="long">57679</config:config-item>
           <config:config-item config:name="ZoomType" config:type="short">0</config:config-item>
           <config:config-item config:name="ViewLayoutColumns" config:type="short">1</config:config-item>
           <config:config-item config:name="ViewLayoutBookMode" config:type="boolean">false</config:config-item>
@@ -370,7 +378,7 @@
       <config:config-item config:name="InvertBorderSpacing" config:type="boolean">false</config:config-item>
       <config:config-item config:name="SaveGlobalDocumentLinks" config:type="boolean">false</config:config-item>
       <config:config-item config:name="TabsRelativeToIndent" config:type="boolean">true</config:config-item>
-      <config:config-item config:name="Rsid" config:type="int">1730824</config:config-item>
+      <config:config-item config:name="Rsid" config:type="int">1948959</config:config-item>
       <config:config-item config:name="PrintProspectRTL" config:type="boolean">false</config:config-item>
       <config:config-item config:name="PrintEmptyPages" config:type="boolean">false</config:config-item>
       <config:config-item config:name="ApplyUserData" config:type="boolean">true</config:config-item>

</xml_diff>